<commit_message>
Daikin RHT control generation 6
</commit_message>
<xml_diff>
--- a/o2 daikin control commands.docx
+++ b/o2 daikin control commands.docx
@@ -6,11 +6,17 @@
       <w:r>
         <w:t>Enable climate control</w:t>
       </w:r>
+      <w:r>
+        <w:t xml:space="preserve"> (RHT Auto-Control)</w:t>
+      </w:r>
     </w:p>
     <w:p>
       <w:r>
         <w:t>Turn on air</w:t>
       </w:r>
+      <w:r>
+        <w:t xml:space="preserve"> (RHT Auto-Control)</w:t>
+      </w:r>
     </w:p>
     <w:p>
       <w:r>
@@ -19,7 +25,13 @@
     </w:p>
     <w:p>
       <w:r>
-        <w:t>Set cool on #</w:t>
+        <w:t>Set cool</w:t>
+      </w:r>
+      <w:r>
+        <w:t>ing</w:t>
+      </w:r>
+      <w:r>
+        <w:t xml:space="preserve"> on #</w:t>
       </w:r>
     </w:p>
     <w:p>
@@ -66,6 +78,41 @@
         <w:t>off</w:t>
       </w:r>
     </w:p>
+    <w:p>
+      <w:r>
+        <w:t>Too hot (decrease temperature by 1)</w:t>
+      </w:r>
+    </w:p>
+    <w:p>
+      <w:r>
+        <w:t>Too cold (increase temperature by 1)</w:t>
+      </w:r>
+    </w:p>
+    <w:p>
+      <w:r>
+        <w:t>Dryer on (enable dehumidifier)</w:t>
+      </w:r>
+    </w:p>
+    <w:p>
+      <w:r>
+        <w:t>Increase fan speed (More fan)</w:t>
+      </w:r>
+    </w:p>
+    <w:p>
+      <w:r>
+        <w:t>Decrease fan speed</w:t>
+      </w:r>
+    </w:p>
+    <w:p>
+      <w:r>
+        <w:t>Max fan</w:t>
+      </w:r>
+    </w:p>
+    <w:p>
+      <w:r>
+        <w:t>Quiet fan</w:t>
+      </w:r>
+    </w:p>
     <w:p/>
     <w:p>
       <w:r>
@@ -75,12 +122,6 @@
     <w:p>
       <w:r>
         <w:t>Turn off fan</w:t>
-      </w:r>
-    </w:p>
-    <w:p/>
-    <w:p>
-      <w:r>
-        <w:t>Toggle Light</w:t>
       </w:r>
     </w:p>
     <w:p/>
@@ -89,15 +130,14 @@
     <w:p/>
     <w:p/>
     <w:p/>
-    <w:p/>
-    <w:p>
-      <w:r>
-        <w:t>Enable climate control</w:t>
-      </w:r>
-    </w:p>
-    <w:p>
-      <w:r>
-        <w:t>Turn on air</w:t>
+    <w:p>
+      <w:r>
+        <w:t>Enable climate control (RHT Auto-Control)</w:t>
+      </w:r>
+    </w:p>
+    <w:p>
+      <w:r>
+        <w:t>Turn on air (RHT Auto-Control)</w:t>
       </w:r>
     </w:p>
     <w:p>
@@ -107,7 +147,13 @@
     </w:p>
     <w:p>
       <w:r>
-        <w:t>Set cool on #</w:t>
+        <w:t>Set cool</w:t>
+      </w:r>
+      <w:r>
+        <w:t>ing</w:t>
+      </w:r>
+      <w:r>
+        <w:t xml:space="preserve"> on #</w:t>
       </w:r>
     </w:p>
     <w:p>
@@ -130,25 +176,55 @@
         <w:t>Cancel schedule air conditioning off</w:t>
       </w:r>
     </w:p>
-    <w:p/>
-    <w:p>
-      <w:r>
-        <w:t>Turn on fan</w:t>
-      </w:r>
-    </w:p>
-    <w:p>
-      <w:r>
-        <w:t>Turn off fan</w:t>
-      </w:r>
-    </w:p>
-    <w:p/>
-    <w:p>
-      <w:r>
-        <w:t>Toggle Light</w:t>
-      </w:r>
+    <w:p>
+      <w:r>
+        <w:t>Too hot (decrease temperature by 1)</w:t>
+      </w:r>
+    </w:p>
+    <w:p>
+      <w:r>
+        <w:t>Too cold (increase temperature by 1)</w:t>
+      </w:r>
+    </w:p>
+    <w:p>
+      <w:r>
+        <w:t>Dryer on (enable dehumidifier)</w:t>
+      </w:r>
+    </w:p>
+    <w:p>
+      <w:r>
+        <w:t>Increase fan speed (More fan)</w:t>
+      </w:r>
+    </w:p>
+    <w:p>
       <w:bookmarkStart w:id="0" w:name="_GoBack"/>
       <w:bookmarkEnd w:id="0"/>
-    </w:p>
+      <w:r>
+        <w:t>Decrease fan speed</w:t>
+      </w:r>
+    </w:p>
+    <w:p>
+      <w:r>
+        <w:t>Max fan</w:t>
+      </w:r>
+    </w:p>
+    <w:p>
+      <w:r>
+        <w:t>Quiet fan</w:t>
+      </w:r>
+    </w:p>
+    <w:p/>
+    <w:p>
+      <w:r>
+        <w:t>Turn on fan</w:t>
+      </w:r>
+    </w:p>
+    <w:p>
+      <w:r>
+        <w:t>Turn off fan</w:t>
+      </w:r>
+    </w:p>
+    <w:p/>
     <w:sectPr>
       <w:pgSz w:w="11900" w:h="16840"/>
       <w:pgMar w:top="1440" w:right="1440" w:bottom="1440" w:left="1440" w:header="708" w:footer="708" w:gutter="0"/>

</xml_diff>

<commit_message>
added non-RHT command as a note
</commit_message>
<xml_diff>
--- a/o2 daikin control commands.docx
+++ b/o2 daikin control commands.docx
@@ -127,6 +127,11 @@
     <w:p>
       <w:r>
         <w:t>Turn off fan</w:t>
+      </w:r>
+    </w:p>
+    <w:p>
+      <w:r>
+        <w:t>Toggle Light</w:t>
       </w:r>
     </w:p>
     <w:p/>
@@ -151,90 +156,96 @@
       </w:r>
     </w:p>
     <w:p>
+      <w:r>
+        <w:t>Turn off air</w:t>
+      </w:r>
+    </w:p>
+    <w:p>
+      <w:r>
+        <w:t>Set cool</w:t>
+      </w:r>
+      <w:r>
+        <w:t>ing</w:t>
+      </w:r>
+      <w:r>
+        <w:t xml:space="preserve"> on #</w:t>
+      </w:r>
+    </w:p>
+    <w:p>
+      <w:r>
+        <w:t>Schedule air conditioning off at #</w:t>
+      </w:r>
+    </w:p>
+    <w:p>
+      <w:r>
+        <w:t>Schedule air condition on at #</w:t>
+      </w:r>
+    </w:p>
+    <w:p>
+      <w:r>
+        <w:t>Cancel schedule air conditioning on</w:t>
+      </w:r>
+    </w:p>
+    <w:p>
+      <w:r>
+        <w:t>Cancel schedule air conditioning off</w:t>
+      </w:r>
+    </w:p>
+    <w:p>
+      <w:r>
+        <w:t>Too hot (decrease temperature by 1)</w:t>
+      </w:r>
+    </w:p>
+    <w:p>
+      <w:r>
+        <w:t>Too cold (increase temperature by 1)</w:t>
+      </w:r>
+    </w:p>
+    <w:p>
+      <w:r>
+        <w:t>Dryer on (enable dehumidifier)</w:t>
+      </w:r>
+    </w:p>
+    <w:p>
+      <w:r>
+        <w:t>Increase fan speed (More fan)</w:t>
+      </w:r>
+    </w:p>
+    <w:p>
+      <w:r>
+        <w:t>Decrease fan speed</w:t>
+      </w:r>
+    </w:p>
+    <w:p>
+      <w:r>
+        <w:t>Max fan</w:t>
+      </w:r>
+    </w:p>
+    <w:p>
+      <w:r>
+        <w:t>Quiet fan</w:t>
+      </w:r>
+    </w:p>
+    <w:p/>
+    <w:p>
+      <w:r>
+        <w:t>Turn on fan</w:t>
+      </w:r>
+    </w:p>
+    <w:p>
+      <w:r>
+        <w:t>Turn off fan</w:t>
+      </w:r>
+    </w:p>
+    <w:p>
+      <w:r>
+        <w:t>Toggle Light</w:t>
+      </w:r>
+    </w:p>
+    <w:p>
       <w:bookmarkStart w:id="0" w:name="_GoBack"/>
       <w:bookmarkEnd w:id="0"/>
-      <w:r>
-        <w:t>Turn off air</w:t>
-      </w:r>
-    </w:p>
-    <w:p>
-      <w:r>
-        <w:t>Set cool</w:t>
-      </w:r>
-      <w:r>
-        <w:t>ing</w:t>
-      </w:r>
-      <w:r>
-        <w:t xml:space="preserve"> on #</w:t>
-      </w:r>
-    </w:p>
-    <w:p>
-      <w:r>
-        <w:t>Schedule air conditioning off at #</w:t>
-      </w:r>
-    </w:p>
-    <w:p>
-      <w:r>
-        <w:t>Schedule air condition on at #</w:t>
-      </w:r>
-    </w:p>
-    <w:p>
-      <w:r>
-        <w:t>Cancel schedule air conditioning on</w:t>
-      </w:r>
-    </w:p>
-    <w:p>
-      <w:r>
-        <w:t>Cancel schedule air conditioning off</w:t>
-      </w:r>
-    </w:p>
-    <w:p>
-      <w:r>
-        <w:t>Too hot (decrease temperature by 1)</w:t>
-      </w:r>
-    </w:p>
-    <w:p>
-      <w:r>
-        <w:t>Too cold (increase temperature by 1)</w:t>
-      </w:r>
-    </w:p>
-    <w:p>
-      <w:r>
-        <w:t>Dryer on (enable dehumidifier)</w:t>
-      </w:r>
-    </w:p>
-    <w:p>
-      <w:r>
-        <w:t>Increase fan speed (More fan)</w:t>
-      </w:r>
-    </w:p>
-    <w:p>
-      <w:r>
-        <w:t>Decrease fan speed</w:t>
-      </w:r>
-    </w:p>
-    <w:p>
-      <w:r>
-        <w:t>Max fan</w:t>
-      </w:r>
-    </w:p>
-    <w:p>
-      <w:r>
-        <w:t>Quiet fan</w:t>
-      </w:r>
-    </w:p>
-    <w:p/>
-    <w:p>
-      <w:r>
-        <w:t>Turn on fan</w:t>
-      </w:r>
-    </w:p>
-    <w:p>
-      <w:r>
-        <w:t>Turn off fan</w:t>
-      </w:r>
-    </w:p>
-    <w:p/>
+    </w:p>
     <w:sectPr>
       <w:pgSz w:w="11900" w:h="16840"/>
       <w:pgMar w:top="1440" w:right="1440" w:bottom="1440" w:left="1440" w:header="708" w:footer="708" w:gutter="0"/>

</xml_diff>

<commit_message>
removed the feature of Auto On Timer added Auto Pause mode
</commit_message>
<xml_diff>
--- a/o2 daikin control commands.docx
+++ b/o2 daikin control commands.docx
@@ -52,27 +52,12 @@
     </w:p>
     <w:p>
       <w:r>
-        <w:t xml:space="preserve">Schedule air </w:t>
-      </w:r>
-      <w:r>
-        <w:t xml:space="preserve">condition </w:t>
-      </w:r>
-      <w:r>
-        <w:t>on at #</w:t>
-      </w:r>
-    </w:p>
-    <w:p>
-      <w:r>
-        <w:t xml:space="preserve">Cancel schedule air </w:t>
-      </w:r>
-      <w:r>
-        <w:t xml:space="preserve">conditioning </w:t>
-      </w:r>
-      <w:r>
-        <w:t>on</w:t>
-      </w:r>
-    </w:p>
-    <w:p>
+        <w:t>Auto Pause Air</w:t>
+      </w:r>
+    </w:p>
+    <w:p>
+      <w:bookmarkStart w:id="0" w:name="_GoBack"/>
+      <w:bookmarkEnd w:id="0"/>
       <w:r>
         <w:t xml:space="preserve">Cancel schedule air </w:t>
       </w:r>
@@ -178,12 +163,10 @@
     </w:p>
     <w:p>
       <w:r>
-        <w:t>Schedule air condition on at #</w:t>
-      </w:r>
-    </w:p>
-    <w:p>
-      <w:r>
-        <w:t>Cancel schedule air conditioning on</w:t>
+        <w:t>Auto Pause</w:t>
+      </w:r>
+      <w:r>
+        <w:t xml:space="preserve"> Air</w:t>
       </w:r>
     </w:p>
     <w:p>
@@ -242,10 +225,7 @@
         <w:t>Toggle Light</w:t>
       </w:r>
     </w:p>
-    <w:p>
-      <w:bookmarkStart w:id="0" w:name="_GoBack"/>
-      <w:bookmarkEnd w:id="0"/>
-    </w:p>
+    <w:p/>
     <w:sectPr>
       <w:pgSz w:w="11900" w:h="16840"/>
       <w:pgMar w:top="1440" w:right="1440" w:bottom="1440" w:left="1440" w:header="708" w:footer="708" w:gutter="0"/>

</xml_diff>